<commit_message>
edit dusun, rt, rw di keluarga
</commit_message>
<xml_diff>
--- a/P4M/public/template/surat/surat-keterangan-kehilangan.docx
+++ b/P4M/public/template/surat/surat-keterangan-kehilangan.docx
@@ -213,16 +213,21 @@
       </w:r>
       <w:proofErr w:type="spellEnd"/>
       <w:r>
-        <w:t xml:space="preserve"> {</w:t>
-      </w:r>
-      <w:r>
         <w:t xml:space="preserve"> </w:t>
       </w:r>
+      <w:proofErr w:type="gramStart"/>
+      <w:r>
+        <w:t>{</w:t>
+      </w:r>
+      <w:r>
+        <w:t xml:space="preserve"> </w:t>
+      </w:r>
       <w:proofErr w:type="spellStart"/>
       <w:r>
         <w:t>provinsi</w:t>
       </w:r>
       <w:proofErr w:type="spellEnd"/>
+      <w:proofErr w:type="gramEnd"/>
       <w:r>
         <w:t xml:space="preserve">} </w:t>
       </w:r>
@@ -464,10 +469,7 @@
       </w:r>
       <w:proofErr w:type="spellEnd"/>
       <w:r>
-        <w:t>}</w:t>
-      </w:r>
-      <w:r>
-        <w:t>, ${</w:t>
+        <w:t>}, ${</w:t>
       </w:r>
       <w:proofErr w:type="spellStart"/>
       <w:r>
@@ -520,234 +522,128 @@
     <w:p>
       <w:pPr>
         <w:pStyle w:val="BodyText"/>
-        <w:tabs>
-          <w:tab w:val="left" w:pos="1260"/>
-          <w:tab w:val="left" w:pos="3960"/>
-          <w:tab w:val="left" w:pos="4140"/>
-        </w:tabs>
-        <w:ind w:left="4050" w:right="180" w:hanging="3330"/>
-        <w:rPr>
-          <w:rFonts w:ascii="Bookman Old Style" w:hAnsi="Bookman Old Style"/>
-          <w:sz w:val="22"/>
-          <w:szCs w:val="22"/>
-        </w:rPr>
-      </w:pPr>
-      <w:r>
-        <w:rPr>
-          <w:rFonts w:ascii="Bookman Old Style" w:hAnsi="Bookman Old Style"/>
-          <w:sz w:val="22"/>
-          <w:szCs w:val="22"/>
-        </w:rPr>
+        <w:ind w:right="180" w:firstLine="720"/>
+      </w:pPr>
+      <w:r>
         <w:t>Alamat</w:t>
       </w:r>
       <w:r>
-        <w:rPr>
-          <w:rFonts w:ascii="Bookman Old Style" w:hAnsi="Bookman Old Style"/>
-          <w:sz w:val="22"/>
-          <w:szCs w:val="22"/>
-        </w:rPr>
-        <w:t xml:space="preserve">, </w:t>
-      </w:r>
-      <w:proofErr w:type="spellStart"/>
-      <w:r>
-        <w:rPr>
-          <w:rFonts w:ascii="Bookman Old Style" w:hAnsi="Bookman Old Style"/>
-          <w:sz w:val="22"/>
-          <w:szCs w:val="22"/>
-        </w:rPr>
-        <w:t>Tempat</w:t>
-      </w:r>
-      <w:proofErr w:type="spellEnd"/>
-      <w:r>
-        <w:rPr>
-          <w:rFonts w:ascii="Bookman Old Style" w:hAnsi="Bookman Old Style"/>
-          <w:sz w:val="22"/>
-          <w:szCs w:val="22"/>
-        </w:rPr>
-        <w:t xml:space="preserve"> </w:t>
-      </w:r>
-      <w:proofErr w:type="spellStart"/>
-      <w:r>
-        <w:rPr>
-          <w:rFonts w:ascii="Bookman Old Style" w:hAnsi="Bookman Old Style"/>
-          <w:sz w:val="22"/>
-          <w:szCs w:val="22"/>
-        </w:rPr>
-        <w:t>Tinggal</w:t>
-      </w:r>
-      <w:proofErr w:type="spellEnd"/>
-      <w:r>
-        <w:rPr>
-          <w:rFonts w:ascii="Bookman Old Style" w:hAnsi="Bookman Old Style"/>
-          <w:sz w:val="22"/>
-          <w:szCs w:val="22"/>
-        </w:rPr>
         <w:tab/>
       </w:r>
       <w:r>
-        <w:rPr>
-          <w:rFonts w:ascii="Bookman Old Style" w:hAnsi="Bookman Old Style"/>
-          <w:sz w:val="22"/>
-          <w:szCs w:val="22"/>
-        </w:rPr>
-        <w:t>:${</w:t>
-      </w:r>
-      <w:proofErr w:type="spellStart"/>
-      <w:r>
-        <w:rPr>
-          <w:rFonts w:ascii="Bookman Old Style" w:hAnsi="Bookman Old Style"/>
-          <w:sz w:val="22"/>
-          <w:szCs w:val="22"/>
-        </w:rPr>
-        <w:t>alamat</w:t>
-      </w:r>
-      <w:proofErr w:type="spellEnd"/>
-      <w:r>
-        <w:rPr>
-          <w:rFonts w:ascii="Bookman Old Style" w:hAnsi="Bookman Old Style"/>
-          <w:sz w:val="22"/>
-          <w:szCs w:val="22"/>
-        </w:rPr>
+        <w:tab/>
+      </w:r>
+      <w:r>
+        <w:tab/>
+      </w:r>
+      <w:r>
+        <w:tab/>
+      </w:r>
+      <w:r>
+        <w:t>:</w:t>
+      </w:r>
+      <w:r>
+        <w:t xml:space="preserve"> Dusun </w:t>
+      </w:r>
+      <w:r>
+        <w:t>${</w:t>
+      </w:r>
+      <w:proofErr w:type="spellStart"/>
+      <w:r>
+        <w:t>dusun</w:t>
+      </w:r>
+      <w:proofErr w:type="spellEnd"/>
+      <w:r>
         <w:t>}</w:t>
       </w:r>
       <w:r>
-        <w:rPr>
-          <w:rFonts w:ascii="Bookman Old Style" w:hAnsi="Bookman Old Style"/>
-          <w:sz w:val="22"/>
-          <w:szCs w:val="22"/>
-        </w:rPr>
-        <w:t xml:space="preserve"> </w:t>
-      </w:r>
-      <w:r>
-        <w:rPr>
-          <w:rFonts w:ascii="Bookman Old Style" w:hAnsi="Bookman Old Style"/>
-          <w:sz w:val="22"/>
-          <w:szCs w:val="22"/>
-        </w:rPr>
-        <w:t>{</w:t>
-      </w:r>
-      <w:proofErr w:type="spellStart"/>
-      <w:r>
-        <w:rPr>
-          <w:rFonts w:ascii="Bookman Old Style" w:hAnsi="Bookman Old Style"/>
-          <w:sz w:val="22"/>
-          <w:szCs w:val="22"/>
-        </w:rPr>
-        <w:t>Sebutan_Desa</w:t>
-      </w:r>
-      <w:proofErr w:type="spellEnd"/>
-      <w:r>
-        <w:rPr>
-          <w:rFonts w:ascii="Bookman Old Style" w:hAnsi="Bookman Old Style"/>
-          <w:sz w:val="22"/>
-          <w:szCs w:val="22"/>
-        </w:rPr>
-        <w:t>} {</w:t>
-      </w:r>
-      <w:proofErr w:type="spellStart"/>
-      <w:r>
-        <w:rPr>
-          <w:rFonts w:ascii="Bookman Old Style" w:hAnsi="Bookman Old Style"/>
-          <w:sz w:val="22"/>
-          <w:szCs w:val="22"/>
-        </w:rPr>
-        <w:t>nama_des</w:t>
-      </w:r>
-      <w:proofErr w:type="spellEnd"/>
-      <w:r>
-        <w:rPr>
-          <w:rFonts w:ascii="Bookman Old Style" w:hAnsi="Bookman Old Style"/>
-          <w:sz w:val="22"/>
-          <w:szCs w:val="22"/>
-        </w:rPr>
-        <w:t>}</w:t>
-      </w:r>
-      <w:r>
-        <w:rPr>
-          <w:rFonts w:ascii="Bookman Old Style" w:hAnsi="Bookman Old Style"/>
-          <w:sz w:val="22"/>
-          <w:szCs w:val="22"/>
-        </w:rPr>
-        <w:t xml:space="preserve">, </w:t>
-      </w:r>
-      <w:r>
-        <w:rPr>
-          <w:rFonts w:ascii="Bookman Old Style" w:hAnsi="Bookman Old Style"/>
-          <w:sz w:val="22"/>
-          <w:szCs w:val="22"/>
-        </w:rPr>
-        <w:t xml:space="preserve">  </w:t>
-      </w:r>
-      <w:proofErr w:type="spellStart"/>
-      <w:r>
-        <w:rPr>
-          <w:rFonts w:ascii="Bookman Old Style" w:hAnsi="Bookman Old Style"/>
-          <w:sz w:val="22"/>
-          <w:szCs w:val="22"/>
-        </w:rPr>
+        <w:t>, RT. ${rt}, RW. ${</w:t>
+      </w:r>
+      <w:proofErr w:type="spellStart"/>
+      <w:r>
+        <w:t>rw</w:t>
+      </w:r>
+      <w:proofErr w:type="spellEnd"/>
+      <w:r>
+        <w:t xml:space="preserve">}, </w:t>
+      </w:r>
+      <w:proofErr w:type="spellStart"/>
+      <w:r>
+        <w:t>Desa</w:t>
+      </w:r>
+      <w:proofErr w:type="spellEnd"/>
+      <w:r>
+        <w:t xml:space="preserve"> ${</w:t>
+      </w:r>
+      <w:proofErr w:type="spellStart"/>
+      <w:r>
+        <w:t>desa</w:t>
+      </w:r>
+      <w:proofErr w:type="spellEnd"/>
+      <w:r>
+        <w:t xml:space="preserve">}, </w:t>
+      </w:r>
+    </w:p>
+    <w:p>
+      <w:pPr>
+        <w:pStyle w:val="BodyText"/>
+        <w:ind w:left="2880" w:right="180" w:firstLine="720"/>
+      </w:pPr>
+      <w:proofErr w:type="spellStart"/>
+      <w:r>
         <w:t>Kecamatan</w:t>
       </w:r>
       <w:proofErr w:type="spellEnd"/>
       <w:r>
-        <w:rPr>
-          <w:rFonts w:ascii="Bookman Old Style" w:hAnsi="Bookman Old Style"/>
-          <w:sz w:val="22"/>
-          <w:szCs w:val="22"/>
-        </w:rPr>
-        <w:t xml:space="preserve"> {</w:t>
-      </w:r>
-      <w:proofErr w:type="spellStart"/>
-      <w:r>
-        <w:rPr>
-          <w:rFonts w:ascii="Bookman Old Style" w:hAnsi="Bookman Old Style"/>
-          <w:sz w:val="22"/>
-          <w:szCs w:val="22"/>
-        </w:rPr>
-        <w:t>nama_kec</w:t>
-      </w:r>
-      <w:proofErr w:type="spellEnd"/>
-      <w:r>
-        <w:rPr>
-          <w:rFonts w:ascii="Bookman Old Style" w:hAnsi="Bookman Old Style"/>
-          <w:sz w:val="22"/>
-          <w:szCs w:val="22"/>
-        </w:rPr>
-        <w:t>}, {</w:t>
-      </w:r>
-      <w:proofErr w:type="spellStart"/>
-      <w:r>
-        <w:rPr>
-          <w:rFonts w:ascii="Bookman Old Style" w:hAnsi="Bookman Old Style"/>
-          <w:sz w:val="22"/>
-          <w:szCs w:val="22"/>
-        </w:rPr>
-        <w:t>Sebutan_kabupaten</w:t>
-      </w:r>
-      <w:proofErr w:type="spellEnd"/>
-      <w:r>
-        <w:rPr>
-          <w:rFonts w:ascii="Bookman Old Style" w:hAnsi="Bookman Old Style"/>
-          <w:sz w:val="22"/>
-          <w:szCs w:val="22"/>
-        </w:rPr>
-        <w:t>} {</w:t>
-      </w:r>
-      <w:proofErr w:type="spellStart"/>
-      <w:r>
-        <w:rPr>
-          <w:rFonts w:ascii="Bookman Old Style" w:hAnsi="Bookman Old Style"/>
-          <w:sz w:val="22"/>
-          <w:szCs w:val="22"/>
-        </w:rPr>
-        <w:t>nama_kab</w:t>
-      </w:r>
-      <w:proofErr w:type="spellEnd"/>
-      <w:r>
-        <w:rPr>
-          <w:rFonts w:ascii="Bookman Old Style" w:hAnsi="Bookman Old Style"/>
-          <w:sz w:val="22"/>
-          <w:szCs w:val="22"/>
-        </w:rPr>
+        <w:t xml:space="preserve"> ${</w:t>
+      </w:r>
+      <w:proofErr w:type="spellStart"/>
+      <w:r>
+        <w:t>kecamatan</w:t>
+      </w:r>
+      <w:proofErr w:type="spellEnd"/>
+      <w:r>
+        <w:t xml:space="preserve">}, </w:t>
+      </w:r>
+      <w:proofErr w:type="spellStart"/>
+      <w:r>
+        <w:t>Kabupaten</w:t>
+      </w:r>
+      <w:proofErr w:type="spellEnd"/>
+      <w:r>
+        <w:t xml:space="preserve"> ${</w:t>
+      </w:r>
+      <w:proofErr w:type="spellStart"/>
+      <w:r>
+        <w:t>kabupaten</w:t>
+      </w:r>
+      <w:proofErr w:type="spellEnd"/>
+      <w:r>
+        <w:t xml:space="preserve">}, </w:t>
+      </w:r>
+    </w:p>
+    <w:p>
+      <w:pPr>
+        <w:pStyle w:val="BodyText"/>
+        <w:ind w:left="2880" w:right="180" w:firstLine="720"/>
+      </w:pPr>
+      <w:r>
+        <w:t>${</w:t>
+      </w:r>
+      <w:proofErr w:type="spellStart"/>
+      <w:r>
+        <w:t>provinsi</w:t>
+      </w:r>
+      <w:proofErr w:type="spellEnd"/>
+      <w:r>
+        <w:t>}, ${</w:t>
+      </w:r>
+      <w:proofErr w:type="spellStart"/>
+      <w:r>
+        <w:t>kode_pos</w:t>
+      </w:r>
+      <w:proofErr w:type="spellEnd"/>
+      <w:r>
         <w:t>}</w:t>
       </w:r>
     </w:p>
@@ -760,28 +656,18 @@
           <w:tab w:val="left" w:pos="4140"/>
         </w:tabs>
         <w:ind w:left="720" w:right="180"/>
-        <w:rPr>
-          <w:rFonts w:ascii="Bookman Old Style" w:hAnsi="Bookman Old Style"/>
-          <w:sz w:val="22"/>
-          <w:szCs w:val="22"/>
-        </w:rPr>
-      </w:pPr>
-      <w:r>
-        <w:rPr>
-          <w:rFonts w:ascii="Bookman Old Style" w:hAnsi="Bookman Old Style"/>
-          <w:sz w:val="22"/>
-          <w:szCs w:val="22"/>
-        </w:rPr>
+      </w:pPr>
+      <w:r>
         <w:t>Agama</w:t>
       </w:r>
-      <w:r>
-        <w:rPr>
-          <w:rFonts w:ascii="Bookman Old Style" w:hAnsi="Bookman Old Style"/>
-          <w:sz w:val="22"/>
-          <w:szCs w:val="22"/>
-        </w:rPr>
+      <w:proofErr w:type="gramStart"/>
+      <w:r>
         <w:tab/>
-        <w:t>:${agama}</w:t>
+        <w:t>:$</w:t>
+      </w:r>
+      <w:proofErr w:type="gramEnd"/>
+      <w:r>
+        <w:t>{agama}</w:t>
       </w:r>
     </w:p>
     <w:p>
@@ -793,44 +679,18 @@
           <w:tab w:val="left" w:pos="4140"/>
         </w:tabs>
         <w:ind w:left="720" w:right="180"/>
-        <w:rPr>
-          <w:rFonts w:ascii="Bookman Old Style" w:hAnsi="Bookman Old Style"/>
-          <w:sz w:val="22"/>
-          <w:szCs w:val="22"/>
-        </w:rPr>
-      </w:pPr>
-      <w:r>
-        <w:rPr>
-          <w:rFonts w:ascii="Bookman Old Style" w:hAnsi="Bookman Old Style"/>
-          <w:sz w:val="22"/>
-          <w:szCs w:val="22"/>
-        </w:rPr>
+      </w:pPr>
+      <w:r>
         <w:t>Status</w:t>
       </w:r>
-      <w:r>
-        <w:rPr>
-          <w:rFonts w:ascii="Bookman Old Style" w:hAnsi="Bookman Old Style"/>
-          <w:sz w:val="22"/>
-          <w:szCs w:val="22"/>
-        </w:rPr>
+      <w:proofErr w:type="gramStart"/>
+      <w:r>
         <w:tab/>
-        <w:t>:</w:t>
-      </w:r>
-      <w:r>
-        <w:rPr>
-          <w:rFonts w:ascii="Bookman Old Style" w:hAnsi="Bookman Old Style"/>
-          <w:sz w:val="22"/>
-          <w:szCs w:val="22"/>
-        </w:rPr>
-        <w:t>${status}</w:t>
-      </w:r>
-      <w:r>
-        <w:rPr>
-          <w:rFonts w:ascii="Bookman Old Style" w:hAnsi="Bookman Old Style"/>
-          <w:sz w:val="22"/>
-          <w:szCs w:val="22"/>
-        </w:rPr>
-        <w:t xml:space="preserve"> </w:t>
+        <w:t>:$</w:t>
+      </w:r>
+      <w:proofErr w:type="gramEnd"/>
+      <w:r>
+        <w:t xml:space="preserve">{status} </w:t>
       </w:r>
     </w:p>
     <w:p>
@@ -842,45 +702,25 @@
           <w:tab w:val="left" w:pos="4140"/>
         </w:tabs>
         <w:ind w:left="720" w:right="180"/>
-        <w:rPr>
-          <w:rFonts w:ascii="Bookman Old Style" w:hAnsi="Bookman Old Style"/>
-          <w:sz w:val="22"/>
-          <w:szCs w:val="22"/>
-        </w:rPr>
-      </w:pPr>
-      <w:r>
-        <w:rPr>
-          <w:rFonts w:ascii="Bookman Old Style" w:hAnsi="Bookman Old Style"/>
-          <w:sz w:val="22"/>
-          <w:szCs w:val="22"/>
-        </w:rPr>
+      </w:pPr>
+      <w:r>
         <w:t>Pendidikan</w:t>
       </w:r>
-      <w:r>
-        <w:rPr>
-          <w:rFonts w:ascii="Bookman Old Style" w:hAnsi="Bookman Old Style"/>
-          <w:sz w:val="22"/>
-          <w:szCs w:val="22"/>
-        </w:rPr>
+      <w:proofErr w:type="gramStart"/>
+      <w:r>
         <w:tab/>
-        <w:t>:${</w:t>
-      </w:r>
-      <w:proofErr w:type="spellStart"/>
-      <w:r>
-        <w:rPr>
-          <w:rFonts w:ascii="Bookman Old Style" w:hAnsi="Bookman Old Style"/>
-          <w:sz w:val="22"/>
-          <w:szCs w:val="22"/>
-        </w:rPr>
+        <w:t>:$</w:t>
+      </w:r>
+      <w:proofErr w:type="gramEnd"/>
+      <w:r>
+        <w:t>{</w:t>
+      </w:r>
+      <w:proofErr w:type="spellStart"/>
+      <w:r>
         <w:t>pendidikan</w:t>
       </w:r>
       <w:proofErr w:type="spellEnd"/>
       <w:r>
-        <w:rPr>
-          <w:rFonts w:ascii="Bookman Old Style" w:hAnsi="Bookman Old Style"/>
-          <w:sz w:val="22"/>
-          <w:szCs w:val="22"/>
-        </w:rPr>
         <w:t>}</w:t>
       </w:r>
     </w:p>
@@ -893,47 +733,27 @@
           <w:tab w:val="left" w:pos="4140"/>
         </w:tabs>
         <w:ind w:left="720" w:right="180"/>
-        <w:rPr>
-          <w:rFonts w:ascii="Bookman Old Style" w:hAnsi="Bookman Old Style"/>
-          <w:sz w:val="22"/>
-          <w:szCs w:val="22"/>
-        </w:rPr>
-      </w:pPr>
-      <w:proofErr w:type="spellStart"/>
-      <w:r>
-        <w:rPr>
-          <w:rFonts w:ascii="Bookman Old Style" w:hAnsi="Bookman Old Style"/>
-          <w:sz w:val="22"/>
-          <w:szCs w:val="22"/>
-        </w:rPr>
+      </w:pPr>
+      <w:proofErr w:type="spellStart"/>
+      <w:r>
         <w:t>Pekerjaan</w:t>
       </w:r>
       <w:proofErr w:type="spellEnd"/>
-      <w:r>
-        <w:rPr>
-          <w:rFonts w:ascii="Bookman Old Style" w:hAnsi="Bookman Old Style"/>
-          <w:sz w:val="22"/>
-          <w:szCs w:val="22"/>
-        </w:rPr>
+      <w:proofErr w:type="gramStart"/>
+      <w:r>
         <w:tab/>
-        <w:t>:${</w:t>
-      </w:r>
-      <w:proofErr w:type="spellStart"/>
-      <w:r>
-        <w:rPr>
-          <w:rFonts w:ascii="Bookman Old Style" w:hAnsi="Bookman Old Style"/>
-          <w:sz w:val="22"/>
-          <w:szCs w:val="22"/>
-        </w:rPr>
+        <w:t>:$</w:t>
+      </w:r>
+      <w:proofErr w:type="gramEnd"/>
+      <w:r>
+        <w:t>{</w:t>
+      </w:r>
+      <w:proofErr w:type="spellStart"/>
+      <w:r>
         <w:t>pekerjaan</w:t>
       </w:r>
       <w:proofErr w:type="spellEnd"/>
       <w:r>
-        <w:rPr>
-          <w:rFonts w:ascii="Bookman Old Style" w:hAnsi="Bookman Old Style"/>
-          <w:sz w:val="22"/>
-          <w:szCs w:val="22"/>
-        </w:rPr>
         <w:t>}</w:t>
       </w:r>
     </w:p>
@@ -946,47 +766,27 @@
           <w:tab w:val="left" w:pos="4140"/>
         </w:tabs>
         <w:ind w:left="720" w:right="180"/>
-        <w:rPr>
-          <w:rFonts w:ascii="Bookman Old Style" w:hAnsi="Bookman Old Style"/>
-          <w:sz w:val="22"/>
-          <w:szCs w:val="22"/>
-        </w:rPr>
-      </w:pPr>
-      <w:proofErr w:type="spellStart"/>
-      <w:r>
-        <w:rPr>
-          <w:rFonts w:ascii="Bookman Old Style" w:hAnsi="Bookman Old Style"/>
-          <w:sz w:val="22"/>
-          <w:szCs w:val="22"/>
-        </w:rPr>
+      </w:pPr>
+      <w:proofErr w:type="spellStart"/>
+      <w:r>
         <w:t>Kewarganegaraan</w:t>
       </w:r>
       <w:proofErr w:type="spellEnd"/>
-      <w:r>
-        <w:rPr>
-          <w:rFonts w:ascii="Bookman Old Style" w:hAnsi="Bookman Old Style"/>
-          <w:sz w:val="22"/>
-          <w:szCs w:val="22"/>
-        </w:rPr>
+      <w:proofErr w:type="gramStart"/>
+      <w:r>
         <w:tab/>
-        <w:t>:${</w:t>
-      </w:r>
-      <w:proofErr w:type="spellStart"/>
-      <w:r>
-        <w:rPr>
-          <w:rFonts w:ascii="Bookman Old Style" w:hAnsi="Bookman Old Style"/>
-          <w:sz w:val="22"/>
-          <w:szCs w:val="22"/>
-        </w:rPr>
+        <w:t>:$</w:t>
+      </w:r>
+      <w:proofErr w:type="gramEnd"/>
+      <w:r>
+        <w:t>{</w:t>
+      </w:r>
+      <w:proofErr w:type="spellStart"/>
+      <w:r>
         <w:t>warga_negara</w:t>
       </w:r>
       <w:proofErr w:type="spellEnd"/>
       <w:r>
-        <w:rPr>
-          <w:rFonts w:ascii="Bookman Old Style" w:hAnsi="Bookman Old Style"/>
-          <w:sz w:val="22"/>
-          <w:szCs w:val="22"/>
-        </w:rPr>
         <w:t>}</w:t>
       </w:r>
     </w:p>
@@ -1016,14 +816,12 @@
         </w:tabs>
         <w:ind w:firstLine="720"/>
         <w:rPr>
-          <w:rFonts w:ascii="Bookman Old Style" w:hAnsi="Bookman Old Style"/>
-          <w:sz w:val="22"/>
-          <w:szCs w:val="22"/>
-        </w:rPr>
-      </w:pPr>
-      <w:r>
-        <w:rPr>
-          <w:rFonts w:ascii="Bookman Old Style" w:hAnsi="Bookman Old Style"/>
+          <w:sz w:val="22"/>
+          <w:szCs w:val="22"/>
+        </w:rPr>
+      </w:pPr>
+      <w:r>
+        <w:rPr>
           <w:sz w:val="22"/>
           <w:szCs w:val="22"/>
         </w:rPr>
@@ -1032,7 +830,6 @@
       <w:proofErr w:type="spellStart"/>
       <w:r>
         <w:rPr>
-          <w:rFonts w:ascii="Bookman Old Style" w:hAnsi="Bookman Old Style"/>
           <w:sz w:val="22"/>
           <w:szCs w:val="22"/>
         </w:rPr>
@@ -1041,7 +838,6 @@
       <w:proofErr w:type="spellEnd"/>
       <w:r>
         <w:rPr>
-          <w:rFonts w:ascii="Bookman Old Style" w:hAnsi="Bookman Old Style"/>
           <w:sz w:val="22"/>
           <w:szCs w:val="22"/>
         </w:rPr>
@@ -1050,7 +846,6 @@
       <w:proofErr w:type="spellStart"/>
       <w:r>
         <w:rPr>
-          <w:rFonts w:ascii="Bookman Old Style" w:hAnsi="Bookman Old Style"/>
           <w:sz w:val="22"/>
           <w:szCs w:val="22"/>
         </w:rPr>
@@ -1059,7 +854,6 @@
       <w:proofErr w:type="spellEnd"/>
       <w:r>
         <w:rPr>
-          <w:rFonts w:ascii="Bookman Old Style" w:hAnsi="Bookman Old Style"/>
           <w:sz w:val="22"/>
           <w:szCs w:val="22"/>
         </w:rPr>
@@ -1068,7 +862,6 @@
       <w:proofErr w:type="spellStart"/>
       <w:r>
         <w:rPr>
-          <w:rFonts w:ascii="Bookman Old Style" w:hAnsi="Bookman Old Style"/>
           <w:sz w:val="22"/>
           <w:szCs w:val="22"/>
         </w:rPr>
@@ -1077,7 +870,6 @@
       <w:proofErr w:type="spellEnd"/>
       <w:r>
         <w:rPr>
-          <w:rFonts w:ascii="Bookman Old Style" w:hAnsi="Bookman Old Style"/>
           <w:sz w:val="22"/>
           <w:szCs w:val="22"/>
         </w:rPr>
@@ -1086,7 +878,6 @@
       <w:proofErr w:type="spellStart"/>
       <w:r>
         <w:rPr>
-          <w:rFonts w:ascii="Bookman Old Style" w:hAnsi="Bookman Old Style"/>
           <w:sz w:val="22"/>
           <w:szCs w:val="22"/>
         </w:rPr>
@@ -1095,7 +886,6 @@
       <w:proofErr w:type="spellEnd"/>
       <w:r>
         <w:rPr>
-          <w:rFonts w:ascii="Bookman Old Style" w:hAnsi="Bookman Old Style"/>
           <w:sz w:val="22"/>
           <w:szCs w:val="22"/>
         </w:rPr>
@@ -1104,7 +894,6 @@
       <w:proofErr w:type="spellStart"/>
       <w:r>
         <w:rPr>
-          <w:rFonts w:ascii="Bookman Old Style" w:hAnsi="Bookman Old Style"/>
           <w:sz w:val="22"/>
           <w:szCs w:val="22"/>
         </w:rPr>
@@ -1113,7 +902,6 @@
       <w:proofErr w:type="spellEnd"/>
       <w:r>
         <w:rPr>
-          <w:rFonts w:ascii="Bookman Old Style" w:hAnsi="Bookman Old Style"/>
           <w:sz w:val="22"/>
           <w:szCs w:val="22"/>
         </w:rPr>
@@ -1122,7 +910,6 @@
       <w:proofErr w:type="spellStart"/>
       <w:r>
         <w:rPr>
-          <w:rFonts w:ascii="Bookman Old Style" w:hAnsi="Bookman Old Style"/>
           <w:sz w:val="22"/>
           <w:szCs w:val="22"/>
         </w:rPr>
@@ -1131,7 +918,6 @@
       <w:proofErr w:type="spellEnd"/>
       <w:r>
         <w:rPr>
-          <w:rFonts w:ascii="Bookman Old Style" w:hAnsi="Bookman Old Style"/>
           <w:sz w:val="22"/>
           <w:szCs w:val="22"/>
         </w:rPr>
@@ -1140,7 +926,6 @@
       <w:proofErr w:type="spellStart"/>
       <w:r>
         <w:rPr>
-          <w:rFonts w:ascii="Bookman Old Style" w:hAnsi="Bookman Old Style"/>
           <w:sz w:val="22"/>
           <w:szCs w:val="22"/>
         </w:rPr>
@@ -1149,7 +934,6 @@
       <w:proofErr w:type="spellEnd"/>
       <w:r>
         <w:rPr>
-          <w:rFonts w:ascii="Bookman Old Style" w:hAnsi="Bookman Old Style"/>
           <w:sz w:val="22"/>
           <w:szCs w:val="22"/>
         </w:rPr>
@@ -1158,7 +942,6 @@
       <w:proofErr w:type="spellStart"/>
       <w:r>
         <w:rPr>
-          <w:rFonts w:ascii="Bookman Old Style" w:hAnsi="Bookman Old Style"/>
           <w:sz w:val="22"/>
           <w:szCs w:val="22"/>
         </w:rPr>
@@ -1167,7 +950,6 @@
       <w:proofErr w:type="spellEnd"/>
       <w:r>
         <w:rPr>
-          <w:rFonts w:ascii="Bookman Old Style" w:hAnsi="Bookman Old Style"/>
           <w:sz w:val="22"/>
           <w:szCs w:val="22"/>
         </w:rPr>
@@ -1176,7 +958,6 @@
       <w:proofErr w:type="spellStart"/>
       <w:r>
         <w:rPr>
-          <w:rFonts w:ascii="Bookman Old Style" w:hAnsi="Bookman Old Style"/>
           <w:sz w:val="22"/>
           <w:szCs w:val="22"/>
         </w:rPr>
@@ -1185,7 +966,6 @@
       <w:proofErr w:type="spellEnd"/>
       <w:r>
         <w:rPr>
-          <w:rFonts w:ascii="Bookman Old Style" w:hAnsi="Bookman Old Style"/>
           <w:sz w:val="22"/>
           <w:szCs w:val="22"/>
         </w:rPr>
@@ -1200,7 +980,6 @@
         </w:tabs>
         <w:ind w:firstLine="720"/>
         <w:rPr>
-          <w:rFonts w:ascii="Bookman Old Style" w:hAnsi="Bookman Old Style"/>
           <w:sz w:val="22"/>
           <w:szCs w:val="22"/>
         </w:rPr>
@@ -1214,14 +993,12 @@
         </w:tabs>
         <w:ind w:firstLine="720"/>
         <w:rPr>
-          <w:rFonts w:ascii="Bookman Old Style" w:hAnsi="Bookman Old Style"/>
-          <w:sz w:val="22"/>
-          <w:szCs w:val="22"/>
-        </w:rPr>
-      </w:pPr>
-      <w:r>
-        <w:rPr>
-          <w:rFonts w:ascii="Bookman Old Style" w:hAnsi="Bookman Old Style"/>
+          <w:sz w:val="22"/>
+          <w:szCs w:val="22"/>
+        </w:rPr>
+      </w:pPr>
+      <w:r>
+        <w:rPr>
           <w:sz w:val="22"/>
           <w:szCs w:val="22"/>
         </w:rPr>
@@ -1230,7 +1007,6 @@
       <w:proofErr w:type="spellStart"/>
       <w:r>
         <w:rPr>
-          <w:rFonts w:ascii="Bookman Old Style" w:hAnsi="Bookman Old Style"/>
           <w:sz w:val="22"/>
           <w:szCs w:val="22"/>
         </w:rPr>
@@ -1239,7 +1015,6 @@
       <w:proofErr w:type="spellEnd"/>
       <w:r>
         <w:rPr>
-          <w:rFonts w:ascii="Bookman Old Style" w:hAnsi="Bookman Old Style"/>
           <w:sz w:val="22"/>
           <w:szCs w:val="22"/>
         </w:rPr>
@@ -1248,7 +1023,6 @@
       <w:proofErr w:type="spellStart"/>
       <w:r>
         <w:rPr>
-          <w:rFonts w:ascii="Bookman Old Style" w:hAnsi="Bookman Old Style"/>
           <w:sz w:val="22"/>
           <w:szCs w:val="22"/>
         </w:rPr>
@@ -1257,7 +1031,6 @@
       <w:proofErr w:type="spellEnd"/>
       <w:r>
         <w:rPr>
-          <w:rFonts w:ascii="Bookman Old Style" w:hAnsi="Bookman Old Style"/>
           <w:sz w:val="22"/>
           <w:szCs w:val="22"/>
         </w:rPr>
@@ -1266,7 +1039,6 @@
       <w:proofErr w:type="spellStart"/>
       <w:r>
         <w:rPr>
-          <w:rFonts w:ascii="Bookman Old Style" w:hAnsi="Bookman Old Style"/>
           <w:sz w:val="22"/>
           <w:szCs w:val="22"/>
         </w:rPr>
@@ -1275,7 +1047,6 @@
       <w:proofErr w:type="spellEnd"/>
       <w:r>
         <w:rPr>
-          <w:rFonts w:ascii="Bookman Old Style" w:hAnsi="Bookman Old Style"/>
           <w:sz w:val="22"/>
           <w:szCs w:val="22"/>
         </w:rPr>
@@ -1284,7 +1055,6 @@
       <w:proofErr w:type="spellStart"/>
       <w:r>
         <w:rPr>
-          <w:rFonts w:ascii="Bookman Old Style" w:hAnsi="Bookman Old Style"/>
           <w:sz w:val="22"/>
           <w:szCs w:val="22"/>
         </w:rPr>
@@ -1293,7 +1063,6 @@
       <w:proofErr w:type="spellEnd"/>
       <w:r>
         <w:rPr>
-          <w:rFonts w:ascii="Bookman Old Style" w:hAnsi="Bookman Old Style"/>
           <w:sz w:val="22"/>
           <w:szCs w:val="22"/>
         </w:rPr>
@@ -1302,7 +1071,6 @@
       <w:proofErr w:type="spellStart"/>
       <w:r>
         <w:rPr>
-          <w:rFonts w:ascii="Bookman Old Style" w:hAnsi="Bookman Old Style"/>
           <w:sz w:val="22"/>
           <w:szCs w:val="22"/>
         </w:rPr>
@@ -1311,7 +1079,6 @@
       <w:proofErr w:type="spellEnd"/>
       <w:r>
         <w:rPr>
-          <w:rFonts w:ascii="Bookman Old Style" w:hAnsi="Bookman Old Style"/>
           <w:sz w:val="22"/>
           <w:szCs w:val="22"/>
         </w:rPr>
@@ -1320,7 +1087,6 @@
       <w:proofErr w:type="spellStart"/>
       <w:r>
         <w:rPr>
-          <w:rFonts w:ascii="Bookman Old Style" w:hAnsi="Bookman Old Style"/>
           <w:sz w:val="22"/>
           <w:szCs w:val="22"/>
         </w:rPr>
@@ -1329,7 +1095,6 @@
       <w:proofErr w:type="spellEnd"/>
       <w:r>
         <w:rPr>
-          <w:rFonts w:ascii="Bookman Old Style" w:hAnsi="Bookman Old Style"/>
           <w:sz w:val="22"/>
           <w:szCs w:val="22"/>
         </w:rPr>
@@ -1338,7 +1103,6 @@
       <w:proofErr w:type="spellStart"/>
       <w:r>
         <w:rPr>
-          <w:rFonts w:ascii="Bookman Old Style" w:hAnsi="Bookman Old Style"/>
           <w:sz w:val="22"/>
           <w:szCs w:val="22"/>
         </w:rPr>
@@ -1347,7 +1111,6 @@
       <w:proofErr w:type="spellEnd"/>
       <w:r>
         <w:rPr>
-          <w:rFonts w:ascii="Bookman Old Style" w:hAnsi="Bookman Old Style"/>
           <w:sz w:val="22"/>
           <w:szCs w:val="22"/>
         </w:rPr>
@@ -1356,7 +1119,6 @@
       <w:proofErr w:type="spellStart"/>
       <w:r>
         <w:rPr>
-          <w:rFonts w:ascii="Bookman Old Style" w:hAnsi="Bookman Old Style"/>
           <w:sz w:val="22"/>
           <w:szCs w:val="22"/>
         </w:rPr>
@@ -1365,7 +1127,6 @@
       <w:proofErr w:type="spellEnd"/>
       <w:r>
         <w:rPr>
-          <w:rFonts w:ascii="Bookman Old Style" w:hAnsi="Bookman Old Style"/>
           <w:sz w:val="22"/>
           <w:szCs w:val="22"/>
         </w:rPr>
@@ -1374,7 +1135,6 @@
       <w:proofErr w:type="spellStart"/>
       <w:r>
         <w:rPr>
-          <w:rFonts w:ascii="Bookman Old Style" w:hAnsi="Bookman Old Style"/>
           <w:sz w:val="22"/>
           <w:szCs w:val="22"/>
         </w:rPr>
@@ -1383,7 +1143,6 @@
       <w:proofErr w:type="spellEnd"/>
       <w:r>
         <w:rPr>
-          <w:rFonts w:ascii="Bookman Old Style" w:hAnsi="Bookman Old Style"/>
           <w:sz w:val="22"/>
           <w:szCs w:val="22"/>
         </w:rPr>
@@ -1392,7 +1151,6 @@
       <w:proofErr w:type="spellStart"/>
       <w:r>
         <w:rPr>
-          <w:rFonts w:ascii="Bookman Old Style" w:hAnsi="Bookman Old Style"/>
           <w:sz w:val="22"/>
           <w:szCs w:val="22"/>
         </w:rPr>
@@ -1401,7 +1159,6 @@
       <w:proofErr w:type="spellEnd"/>
       <w:r>
         <w:rPr>
-          <w:rFonts w:ascii="Bookman Old Style" w:hAnsi="Bookman Old Style"/>
           <w:sz w:val="22"/>
           <w:szCs w:val="22"/>
         </w:rPr>
@@ -1410,7 +1167,6 @@
       <w:proofErr w:type="spellStart"/>
       <w:r>
         <w:rPr>
-          <w:rFonts w:ascii="Bookman Old Style" w:hAnsi="Bookman Old Style"/>
           <w:sz w:val="22"/>
           <w:szCs w:val="22"/>
         </w:rPr>
@@ -1419,7 +1175,6 @@
       <w:proofErr w:type="spellEnd"/>
       <w:r>
         <w:rPr>
-          <w:rFonts w:ascii="Bookman Old Style" w:hAnsi="Bookman Old Style"/>
           <w:sz w:val="22"/>
           <w:szCs w:val="22"/>
         </w:rPr>
@@ -1428,7 +1183,6 @@
       <w:proofErr w:type="spellStart"/>
       <w:r>
         <w:rPr>
-          <w:rFonts w:ascii="Bookman Old Style" w:hAnsi="Bookman Old Style"/>
           <w:sz w:val="22"/>
           <w:szCs w:val="22"/>
         </w:rPr>
@@ -1437,7 +1191,6 @@
       <w:proofErr w:type="spellEnd"/>
       <w:r>
         <w:rPr>
-          <w:rFonts w:ascii="Bookman Old Style" w:hAnsi="Bookman Old Style"/>
           <w:sz w:val="22"/>
           <w:szCs w:val="22"/>
         </w:rPr>
@@ -1452,7 +1205,6 @@
         </w:tabs>
         <w:ind w:firstLine="720"/>
         <w:rPr>
-          <w:rFonts w:ascii="Bookman Old Style" w:hAnsi="Bookman Old Style"/>
           <w:sz w:val="22"/>
           <w:szCs w:val="22"/>
         </w:rPr>
@@ -1468,15 +1220,13 @@
         </w:tabs>
         <w:ind w:left="720" w:right="180"/>
         <w:rPr>
-          <w:rFonts w:ascii="Bookman Old Style" w:hAnsi="Bookman Old Style"/>
-          <w:sz w:val="22"/>
-          <w:szCs w:val="22"/>
-        </w:rPr>
-      </w:pPr>
-      <w:proofErr w:type="spellStart"/>
-      <w:r>
-        <w:rPr>
-          <w:rFonts w:ascii="Bookman Old Style" w:hAnsi="Bookman Old Style"/>
+          <w:sz w:val="22"/>
+          <w:szCs w:val="22"/>
+        </w:rPr>
+      </w:pPr>
+      <w:proofErr w:type="spellStart"/>
+      <w:r>
+        <w:rPr>
           <w:sz w:val="22"/>
           <w:szCs w:val="22"/>
         </w:rPr>
@@ -1485,7 +1235,6 @@
       <w:proofErr w:type="spellEnd"/>
       <w:r>
         <w:rPr>
-          <w:rFonts w:ascii="Bookman Old Style" w:hAnsi="Bookman Old Style"/>
           <w:sz w:val="22"/>
           <w:szCs w:val="22"/>
         </w:rPr>
@@ -1494,7 +1243,6 @@
       </w:r>
       <w:r>
         <w:rPr>
-          <w:rFonts w:ascii="Bookman Old Style" w:hAnsi="Bookman Old Style"/>
           <w:sz w:val="22"/>
           <w:szCs w:val="22"/>
         </w:rPr>
@@ -1504,7 +1252,6 @@
       <w:proofErr w:type="spellStart"/>
       <w:r>
         <w:rPr>
-          <w:rFonts w:ascii="Bookman Old Style" w:hAnsi="Bookman Old Style"/>
           <w:sz w:val="22"/>
           <w:szCs w:val="22"/>
         </w:rPr>
@@ -1513,7 +1260,6 @@
       <w:proofErr w:type="spellEnd"/>
       <w:r>
         <w:rPr>
-          <w:rFonts w:ascii="Bookman Old Style" w:hAnsi="Bookman Old Style"/>
           <w:sz w:val="22"/>
           <w:szCs w:val="22"/>
         </w:rPr>
@@ -1530,15 +1276,13 @@
         </w:tabs>
         <w:ind w:left="720" w:right="180"/>
         <w:rPr>
-          <w:rFonts w:ascii="Bookman Old Style" w:hAnsi="Bookman Old Style"/>
-          <w:sz w:val="22"/>
-          <w:szCs w:val="22"/>
-        </w:rPr>
-      </w:pPr>
-      <w:proofErr w:type="spellStart"/>
-      <w:r>
-        <w:rPr>
-          <w:rFonts w:ascii="Bookman Old Style" w:hAnsi="Bookman Old Style"/>
+          <w:sz w:val="22"/>
+          <w:szCs w:val="22"/>
+        </w:rPr>
+      </w:pPr>
+      <w:proofErr w:type="spellStart"/>
+      <w:r>
+        <w:rPr>
           <w:sz w:val="22"/>
           <w:szCs w:val="22"/>
         </w:rPr>
@@ -1547,7 +1291,6 @@
       <w:proofErr w:type="spellEnd"/>
       <w:r>
         <w:rPr>
-          <w:rFonts w:ascii="Bookman Old Style" w:hAnsi="Bookman Old Style"/>
           <w:sz w:val="22"/>
           <w:szCs w:val="22"/>
         </w:rPr>
@@ -1556,7 +1299,6 @@
       </w:r>
       <w:r>
         <w:rPr>
-          <w:rFonts w:ascii="Bookman Old Style" w:hAnsi="Bookman Old Style"/>
           <w:sz w:val="22"/>
           <w:szCs w:val="22"/>
         </w:rPr>
@@ -1566,7 +1308,6 @@
       <w:proofErr w:type="spellStart"/>
       <w:r>
         <w:rPr>
-          <w:rFonts w:ascii="Bookman Old Style" w:hAnsi="Bookman Old Style"/>
           <w:sz w:val="22"/>
           <w:szCs w:val="22"/>
         </w:rPr>
@@ -1575,7 +1316,6 @@
       <w:proofErr w:type="spellEnd"/>
       <w:r>
         <w:rPr>
-          <w:rFonts w:ascii="Bookman Old Style" w:hAnsi="Bookman Old Style"/>
           <w:sz w:val="22"/>
           <w:szCs w:val="22"/>
         </w:rPr>
@@ -1590,7 +1330,6 @@
         </w:tabs>
         <w:ind w:firstLine="720"/>
         <w:rPr>
-          <w:rFonts w:ascii="Bookman Old Style" w:hAnsi="Bookman Old Style"/>
           <w:sz w:val="22"/>
           <w:szCs w:val="22"/>
         </w:rPr>
@@ -1604,15 +1343,13 @@
         </w:tabs>
         <w:ind w:firstLine="720"/>
         <w:rPr>
-          <w:rFonts w:ascii="Bookman Old Style" w:hAnsi="Bookman Old Style"/>
-          <w:sz w:val="22"/>
-          <w:szCs w:val="22"/>
-        </w:rPr>
-      </w:pPr>
-      <w:proofErr w:type="spellStart"/>
-      <w:r>
-        <w:rPr>
-          <w:rFonts w:ascii="Bookman Old Style" w:hAnsi="Bookman Old Style"/>
+          <w:sz w:val="22"/>
+          <w:szCs w:val="22"/>
+        </w:rPr>
+      </w:pPr>
+      <w:proofErr w:type="spellStart"/>
+      <w:r>
+        <w:rPr>
           <w:sz w:val="22"/>
           <w:szCs w:val="22"/>
         </w:rPr>
@@ -1621,7 +1358,6 @@
       <w:proofErr w:type="spellEnd"/>
       <w:r>
         <w:rPr>
-          <w:rFonts w:ascii="Bookman Old Style" w:hAnsi="Bookman Old Style"/>
           <w:sz w:val="22"/>
           <w:szCs w:val="22"/>
         </w:rPr>
@@ -1630,24 +1366,14 @@
       <w:proofErr w:type="spellStart"/>
       <w:r>
         <w:rPr>
-          <w:rFonts w:ascii="Bookman Old Style" w:hAnsi="Bookman Old Style"/>
-          <w:sz w:val="22"/>
-          <w:szCs w:val="22"/>
-        </w:rPr>
-        <w:t>s</w:t>
-      </w:r>
-      <w:r>
-        <w:rPr>
-          <w:rFonts w:ascii="Bookman Old Style" w:hAnsi="Bookman Old Style"/>
-          <w:sz w:val="22"/>
-          <w:szCs w:val="22"/>
-        </w:rPr>
-        <w:t>urat</w:t>
-      </w:r>
-      <w:proofErr w:type="spellEnd"/>
-      <w:r>
-        <w:rPr>
-          <w:rFonts w:ascii="Bookman Old Style" w:hAnsi="Bookman Old Style"/>
+          <w:sz w:val="22"/>
+          <w:szCs w:val="22"/>
+        </w:rPr>
+        <w:t>surat</w:t>
+      </w:r>
+      <w:proofErr w:type="spellEnd"/>
+      <w:r>
+        <w:rPr>
           <w:sz w:val="22"/>
           <w:szCs w:val="22"/>
         </w:rPr>
@@ -1656,7 +1382,6 @@
       <w:proofErr w:type="spellStart"/>
       <w:r>
         <w:rPr>
-          <w:rFonts w:ascii="Bookman Old Style" w:hAnsi="Bookman Old Style"/>
           <w:sz w:val="22"/>
           <w:szCs w:val="22"/>
         </w:rPr>
@@ -1665,7 +1390,6 @@
       <w:proofErr w:type="spellEnd"/>
       <w:r>
         <w:rPr>
-          <w:rFonts w:ascii="Bookman Old Style" w:hAnsi="Bookman Old Style"/>
           <w:sz w:val="22"/>
           <w:szCs w:val="22"/>
         </w:rPr>
@@ -1674,7 +1398,6 @@
       <w:proofErr w:type="spellStart"/>
       <w:r>
         <w:rPr>
-          <w:rFonts w:ascii="Bookman Old Style" w:hAnsi="Bookman Old Style"/>
           <w:sz w:val="22"/>
           <w:szCs w:val="22"/>
         </w:rPr>
@@ -1683,7 +1406,6 @@
       <w:proofErr w:type="spellEnd"/>
       <w:r>
         <w:rPr>
-          <w:rFonts w:ascii="Bookman Old Style" w:hAnsi="Bookman Old Style"/>
           <w:sz w:val="22"/>
           <w:szCs w:val="22"/>
         </w:rPr>
@@ -1692,7 +1414,6 @@
       <w:proofErr w:type="spellStart"/>
       <w:r>
         <w:rPr>
-          <w:rFonts w:ascii="Bookman Old Style" w:hAnsi="Bookman Old Style"/>
           <w:sz w:val="22"/>
           <w:szCs w:val="22"/>
         </w:rPr>
@@ -1701,7 +1422,6 @@
       <w:proofErr w:type="spellEnd"/>
       <w:r>
         <w:rPr>
-          <w:rFonts w:ascii="Bookman Old Style" w:hAnsi="Bookman Old Style"/>
           <w:sz w:val="22"/>
           <w:szCs w:val="22"/>
         </w:rPr>
@@ -1710,7 +1430,6 @@
       <w:proofErr w:type="spellStart"/>
       <w:r>
         <w:rPr>
-          <w:rFonts w:ascii="Bookman Old Style" w:hAnsi="Bookman Old Style"/>
           <w:sz w:val="22"/>
           <w:szCs w:val="22"/>
         </w:rPr>
@@ -1719,7 +1438,6 @@
       <w:proofErr w:type="spellEnd"/>
       <w:r>
         <w:rPr>
-          <w:rFonts w:ascii="Bookman Old Style" w:hAnsi="Bookman Old Style"/>
           <w:sz w:val="22"/>
           <w:szCs w:val="22"/>
         </w:rPr>
@@ -1728,7 +1446,6 @@
       <w:proofErr w:type="spellStart"/>
       <w:r>
         <w:rPr>
-          <w:rFonts w:ascii="Bookman Old Style" w:hAnsi="Bookman Old Style"/>
           <w:sz w:val="22"/>
           <w:szCs w:val="22"/>
         </w:rPr>
@@ -1737,7 +1454,6 @@
       <w:proofErr w:type="spellEnd"/>
       <w:r>
         <w:rPr>
-          <w:rFonts w:ascii="Bookman Old Style" w:hAnsi="Bookman Old Style"/>
           <w:sz w:val="22"/>
           <w:szCs w:val="22"/>
         </w:rPr>
@@ -1746,7 +1462,6 @@
       <w:proofErr w:type="spellStart"/>
       <w:r>
         <w:rPr>
-          <w:rFonts w:ascii="Bookman Old Style" w:hAnsi="Bookman Old Style"/>
           <w:sz w:val="22"/>
           <w:szCs w:val="22"/>
         </w:rPr>
@@ -1755,7 +1470,6 @@
       <w:proofErr w:type="spellEnd"/>
       <w:r>
         <w:rPr>
-          <w:rFonts w:ascii="Bookman Old Style" w:hAnsi="Bookman Old Style"/>
           <w:sz w:val="22"/>
           <w:szCs w:val="22"/>
         </w:rPr>
@@ -1764,7 +1478,6 @@
       <w:proofErr w:type="spellStart"/>
       <w:r>
         <w:rPr>
-          <w:rFonts w:ascii="Bookman Old Style" w:hAnsi="Bookman Old Style"/>
           <w:sz w:val="22"/>
           <w:szCs w:val="22"/>
         </w:rPr>
@@ -1773,7 +1486,6 @@
       <w:proofErr w:type="spellEnd"/>
       <w:r>
         <w:rPr>
-          <w:rFonts w:ascii="Bookman Old Style" w:hAnsi="Bookman Old Style"/>
           <w:sz w:val="22"/>
           <w:szCs w:val="22"/>
         </w:rPr>
@@ -1782,7 +1494,6 @@
       <w:proofErr w:type="spellStart"/>
       <w:r>
         <w:rPr>
-          <w:rFonts w:ascii="Bookman Old Style" w:hAnsi="Bookman Old Style"/>
           <w:sz w:val="22"/>
           <w:szCs w:val="22"/>
         </w:rPr>
@@ -1791,7 +1502,6 @@
       <w:proofErr w:type="spellEnd"/>
       <w:r>
         <w:rPr>
-          <w:rFonts w:ascii="Bookman Old Style" w:hAnsi="Bookman Old Style"/>
           <w:sz w:val="22"/>
           <w:szCs w:val="22"/>
         </w:rPr>
@@ -1800,7 +1510,6 @@
       <w:proofErr w:type="spellStart"/>
       <w:r>
         <w:rPr>
-          <w:rFonts w:ascii="Bookman Old Style" w:hAnsi="Bookman Old Style"/>
           <w:sz w:val="22"/>
           <w:szCs w:val="22"/>
         </w:rPr>
@@ -1809,7 +1518,6 @@
       <w:proofErr w:type="spellEnd"/>
       <w:r>
         <w:rPr>
-          <w:rFonts w:ascii="Bookman Old Style" w:hAnsi="Bookman Old Style"/>
           <w:sz w:val="22"/>
           <w:szCs w:val="22"/>
         </w:rPr>
@@ -1823,7 +1531,6 @@
           <w:tab w:val="left" w:pos="2880"/>
         </w:tabs>
         <w:rPr>
-          <w:rFonts w:ascii="Bookman Old Style" w:hAnsi="Bookman Old Style"/>
           <w:sz w:val="22"/>
           <w:szCs w:val="22"/>
         </w:rPr>
@@ -1836,7 +1543,6 @@
           <w:tab w:val="left" w:pos="2880"/>
         </w:tabs>
         <w:rPr>
-          <w:rFonts w:ascii="Bookman Old Style" w:hAnsi="Bookman Old Style"/>
           <w:sz w:val="22"/>
           <w:szCs w:val="22"/>
         </w:rPr>
@@ -1878,7 +1584,6 @@
               </w:tabs>
               <w:jc w:val="center"/>
               <w:rPr>
-                <w:rFonts w:ascii="Bookman Old Style" w:hAnsi="Bookman Old Style"/>
                 <w:sz w:val="22"/>
                 <w:szCs w:val="22"/>
               </w:rPr>
@@ -1892,7 +1597,6 @@
               </w:tabs>
               <w:jc w:val="center"/>
               <w:rPr>
-                <w:rFonts w:ascii="Bookman Old Style" w:hAnsi="Bookman Old Style"/>
                 <w:sz w:val="22"/>
                 <w:szCs w:val="22"/>
               </w:rPr>
@@ -1900,7 +1604,6 @@
             <w:proofErr w:type="spellStart"/>
             <w:r>
               <w:rPr>
-                <w:rFonts w:ascii="Bookman Old Style" w:hAnsi="Bookman Old Style"/>
                 <w:sz w:val="22"/>
                 <w:szCs w:val="22"/>
               </w:rPr>
@@ -1909,7 +1612,6 @@
             <w:proofErr w:type="spellEnd"/>
             <w:r>
               <w:rPr>
-                <w:rFonts w:ascii="Bookman Old Style" w:hAnsi="Bookman Old Style"/>
                 <w:sz w:val="22"/>
                 <w:szCs w:val="22"/>
               </w:rPr>
@@ -1924,7 +1626,6 @@
               </w:tabs>
               <w:jc w:val="center"/>
               <w:rPr>
-                <w:rFonts w:ascii="Bookman Old Style" w:hAnsi="Bookman Old Style"/>
                 <w:sz w:val="22"/>
                 <w:szCs w:val="22"/>
               </w:rPr>
@@ -1938,7 +1639,6 @@
               </w:tabs>
               <w:jc w:val="center"/>
               <w:rPr>
-                <w:rFonts w:ascii="Bookman Old Style" w:hAnsi="Bookman Old Style"/>
                 <w:sz w:val="22"/>
                 <w:szCs w:val="22"/>
               </w:rPr>
@@ -1952,7 +1652,6 @@
               </w:tabs>
               <w:jc w:val="center"/>
               <w:rPr>
-                <w:rFonts w:ascii="Bookman Old Style" w:hAnsi="Bookman Old Style"/>
                 <w:sz w:val="22"/>
                 <w:szCs w:val="22"/>
               </w:rPr>
@@ -1966,7 +1665,6 @@
               </w:tabs>
               <w:jc w:val="center"/>
               <w:rPr>
-                <w:rFonts w:ascii="Bookman Old Style" w:hAnsi="Bookman Old Style"/>
                 <w:sz w:val="22"/>
                 <w:szCs w:val="22"/>
               </w:rPr>
@@ -1980,7 +1678,6 @@
               </w:tabs>
               <w:jc w:val="center"/>
               <w:rPr>
-                <w:rFonts w:ascii="Bookman Old Style" w:hAnsi="Bookman Old Style"/>
                 <w:sz w:val="22"/>
                 <w:szCs w:val="22"/>
               </w:rPr>
@@ -1994,14 +1691,12 @@
               </w:tabs>
               <w:jc w:val="center"/>
               <w:rPr>
-                <w:rFonts w:ascii="Bookman Old Style" w:hAnsi="Bookman Old Style"/>
                 <w:sz w:val="22"/>
                 <w:szCs w:val="22"/>
               </w:rPr>
             </w:pPr>
             <w:r>
               <w:rPr>
-                <w:rFonts w:ascii="Bookman Old Style" w:hAnsi="Bookman Old Style"/>
                 <w:sz w:val="22"/>
                 <w:szCs w:val="22"/>
               </w:rPr>
@@ -2010,7 +1705,6 @@
             <w:proofErr w:type="spellStart"/>
             <w:r>
               <w:rPr>
-                <w:rFonts w:ascii="Bookman Old Style" w:hAnsi="Bookman Old Style"/>
                 <w:sz w:val="22"/>
                 <w:szCs w:val="22"/>
               </w:rPr>
@@ -2019,7 +1713,6 @@
             <w:proofErr w:type="spellEnd"/>
             <w:r>
               <w:rPr>
-                <w:rFonts w:ascii="Bookman Old Style" w:hAnsi="Bookman Old Style"/>
                 <w:sz w:val="22"/>
                 <w:szCs w:val="22"/>
               </w:rPr>
@@ -2034,7 +1727,6 @@
               </w:tabs>
               <w:jc w:val="center"/>
               <w:rPr>
-                <w:rFonts w:ascii="Bookman Old Style" w:hAnsi="Bookman Old Style"/>
                 <w:sz w:val="22"/>
                 <w:szCs w:val="22"/>
               </w:rPr>
@@ -2058,7 +1750,6 @@
                 <w:tab w:val="left" w:pos="2880"/>
               </w:tabs>
               <w:rPr>
-                <w:rFonts w:ascii="Bookman Old Style" w:hAnsi="Bookman Old Style"/>
                 <w:sz w:val="22"/>
                 <w:szCs w:val="22"/>
               </w:rPr>
@@ -2083,14 +1774,12 @@
               </w:tabs>
               <w:jc w:val="center"/>
               <w:rPr>
-                <w:rFonts w:ascii="Bookman Old Style" w:hAnsi="Bookman Old Style"/>
                 <w:sz w:val="22"/>
                 <w:szCs w:val="22"/>
               </w:rPr>
             </w:pPr>
             <w:r>
               <w:rPr>
-                <w:rFonts w:ascii="Bookman Old Style" w:hAnsi="Bookman Old Style"/>
                 <w:sz w:val="22"/>
                 <w:szCs w:val="22"/>
               </w:rPr>
@@ -2099,7 +1788,6 @@
             <w:proofErr w:type="spellStart"/>
             <w:r>
               <w:rPr>
-                <w:rFonts w:ascii="Bookman Old Style" w:hAnsi="Bookman Old Style"/>
                 <w:sz w:val="22"/>
                 <w:szCs w:val="22"/>
               </w:rPr>
@@ -2108,32 +1796,14 @@
             <w:proofErr w:type="spellEnd"/>
             <w:r>
               <w:rPr>
-                <w:rFonts w:ascii="Bookman Old Style" w:hAnsi="Bookman Old Style"/>
-                <w:sz w:val="22"/>
-                <w:szCs w:val="22"/>
-              </w:rPr>
-              <w:t>}</w:t>
-            </w:r>
-            <w:r>
-              <w:rPr>
-                <w:rFonts w:ascii="Bookman Old Style" w:hAnsi="Bookman Old Style"/>
-                <w:sz w:val="22"/>
-                <w:szCs w:val="22"/>
-              </w:rPr>
-              <w:t xml:space="preserve">, </w:t>
-            </w:r>
-            <w:r>
-              <w:rPr>
-                <w:rFonts w:ascii="Bookman Old Style" w:hAnsi="Bookman Old Style"/>
-                <w:sz w:val="22"/>
-                <w:szCs w:val="22"/>
-              </w:rPr>
-              <w:t>{</w:t>
+                <w:sz w:val="22"/>
+                <w:szCs w:val="22"/>
+              </w:rPr>
+              <w:t>}, {</w:t>
             </w:r>
             <w:proofErr w:type="spellStart"/>
             <w:r>
               <w:rPr>
-                <w:rFonts w:ascii="Bookman Old Style" w:hAnsi="Bookman Old Style"/>
                 <w:sz w:val="22"/>
                 <w:szCs w:val="22"/>
               </w:rPr>
@@ -2142,7 +1812,6 @@
             <w:proofErr w:type="spellEnd"/>
             <w:r>
               <w:rPr>
-                <w:rFonts w:ascii="Bookman Old Style" w:hAnsi="Bookman Old Style"/>
                 <w:sz w:val="22"/>
                 <w:szCs w:val="22"/>
               </w:rPr>
@@ -2157,14 +1826,12 @@
               </w:tabs>
               <w:jc w:val="center"/>
               <w:rPr>
-                <w:rFonts w:ascii="Bookman Old Style" w:hAnsi="Bookman Old Style"/>
                 <w:sz w:val="22"/>
                 <w:szCs w:val="22"/>
               </w:rPr>
             </w:pPr>
             <w:r>
               <w:rPr>
-                <w:rFonts w:ascii="Bookman Old Style" w:hAnsi="Bookman Old Style"/>
                 <w:sz w:val="22"/>
                 <w:szCs w:val="22"/>
               </w:rPr>
@@ -2173,7 +1840,6 @@
             <w:proofErr w:type="spellStart"/>
             <w:r>
               <w:rPr>
-                <w:rFonts w:ascii="Bookman Old Style" w:hAnsi="Bookman Old Style"/>
                 <w:sz w:val="22"/>
                 <w:szCs w:val="22"/>
               </w:rPr>
@@ -2182,7 +1848,6 @@
             <w:proofErr w:type="spellEnd"/>
             <w:r>
               <w:rPr>
-                <w:rFonts w:ascii="Bookman Old Style" w:hAnsi="Bookman Old Style"/>
                 <w:sz w:val="22"/>
                 <w:szCs w:val="22"/>
               </w:rPr>
@@ -2197,7 +1862,6 @@
               </w:tabs>
               <w:jc w:val="center"/>
               <w:rPr>
-                <w:rFonts w:ascii="Bookman Old Style" w:hAnsi="Bookman Old Style"/>
                 <w:sz w:val="22"/>
                 <w:szCs w:val="22"/>
               </w:rPr>
@@ -2211,7 +1875,6 @@
               </w:tabs>
               <w:jc w:val="center"/>
               <w:rPr>
-                <w:rFonts w:ascii="Bookman Old Style" w:hAnsi="Bookman Old Style"/>
                 <w:sz w:val="22"/>
                 <w:szCs w:val="22"/>
               </w:rPr>
@@ -2225,7 +1888,6 @@
               </w:tabs>
               <w:jc w:val="center"/>
               <w:rPr>
-                <w:rFonts w:ascii="Bookman Old Style" w:hAnsi="Bookman Old Style"/>
                 <w:sz w:val="22"/>
                 <w:szCs w:val="22"/>
               </w:rPr>
@@ -2239,7 +1901,6 @@
               </w:tabs>
               <w:jc w:val="center"/>
               <w:rPr>
-                <w:rFonts w:ascii="Bookman Old Style" w:hAnsi="Bookman Old Style"/>
                 <w:sz w:val="22"/>
                 <w:szCs w:val="22"/>
               </w:rPr>
@@ -2253,7 +1914,6 @@
               </w:tabs>
               <w:jc w:val="center"/>
               <w:rPr>
-                <w:rFonts w:ascii="Bookman Old Style" w:hAnsi="Bookman Old Style"/>
                 <w:sz w:val="22"/>
                 <w:szCs w:val="22"/>
               </w:rPr>
@@ -2267,7 +1927,6 @@
               </w:tabs>
               <w:jc w:val="center"/>
               <w:rPr>
-                <w:rFonts w:ascii="Bookman Old Style" w:hAnsi="Bookman Old Style"/>
                 <w:sz w:val="22"/>
                 <w:szCs w:val="22"/>
               </w:rPr>
@@ -2281,14 +1940,12 @@
               </w:tabs>
               <w:jc w:val="center"/>
               <w:rPr>
-                <w:rFonts w:ascii="Bookman Old Style" w:hAnsi="Bookman Old Style"/>
                 <w:sz w:val="22"/>
                 <w:szCs w:val="22"/>
               </w:rPr>
             </w:pPr>
             <w:r>
               <w:rPr>
-                <w:rFonts w:ascii="Bookman Old Style" w:hAnsi="Bookman Old Style"/>
                 <w:sz w:val="22"/>
                 <w:szCs w:val="22"/>
               </w:rPr>
@@ -2297,7 +1954,6 @@
             <w:proofErr w:type="spellStart"/>
             <w:r>
               <w:rPr>
-                <w:rFonts w:ascii="Bookman Old Style" w:hAnsi="Bookman Old Style"/>
                 <w:sz w:val="22"/>
                 <w:szCs w:val="22"/>
               </w:rPr>
@@ -2306,7 +1962,6 @@
             <w:proofErr w:type="spellEnd"/>
             <w:r>
               <w:rPr>
-                <w:rFonts w:ascii="Bookman Old Style" w:hAnsi="Bookman Old Style"/>
                 <w:sz w:val="22"/>
                 <w:szCs w:val="22"/>
               </w:rPr>
@@ -2321,14 +1976,12 @@
               </w:tabs>
               <w:jc w:val="center"/>
               <w:rPr>
-                <w:rFonts w:ascii="Bookman Old Style" w:hAnsi="Bookman Old Style"/>
                 <w:sz w:val="22"/>
                 <w:szCs w:val="22"/>
               </w:rPr>
             </w:pPr>
             <w:r>
               <w:rPr>
-                <w:rFonts w:ascii="Bookman Old Style" w:hAnsi="Bookman Old Style"/>
                 <w:sz w:val="22"/>
                 <w:szCs w:val="22"/>
               </w:rPr>
@@ -2337,7 +1990,6 @@
             <w:proofErr w:type="spellStart"/>
             <w:r>
               <w:rPr>
-                <w:rFonts w:ascii="Bookman Old Style" w:hAnsi="Bookman Old Style"/>
                 <w:sz w:val="22"/>
                 <w:szCs w:val="22"/>
               </w:rPr>
@@ -2346,7 +1998,6 @@
             <w:proofErr w:type="spellEnd"/>
             <w:r>
               <w:rPr>
-                <w:rFonts w:ascii="Bookman Old Style" w:hAnsi="Bookman Old Style"/>
                 <w:sz w:val="22"/>
                 <w:szCs w:val="22"/>
               </w:rPr>
@@ -2363,7 +2014,6 @@
           <w:tab w:val="left" w:pos="2880"/>
         </w:tabs>
         <w:rPr>
-          <w:rFonts w:ascii="Bookman Old Style" w:hAnsi="Bookman Old Style"/>
           <w:sz w:val="22"/>
           <w:szCs w:val="22"/>
         </w:rPr>

</xml_diff>